<commit_message>
finished draft of entity relationship documentation
</commit_message>
<xml_diff>
--- a/Entity_Relationship_Documentation.docx
+++ b/Entity_Relationship_Documentation.docx
@@ -29,17 +29,7 @@
           <w:sz w:val="24"/>
           <w:szCs w:val="24"/>
         </w:rPr>
-        <w:t xml:space="preserve">Vidmantas </w:t>
-      </w:r>
-      <w:r>
-        <w:rPr>
-          <w:rFonts w:ascii="Nimbus Roman No9 L" w:hAnsi="Nimbus Roman No9 L"/>
-          <w:b w:val="false"/>
-          <w:bCs w:val="false"/>
-          <w:sz w:val="24"/>
-          <w:szCs w:val="24"/>
-        </w:rPr>
-        <w:t>Steponavicius</w:t>
+        <w:t>Vidmantas Steponavicius</w:t>
       </w:r>
     </w:p>
     <w:p>
@@ -116,15 +106,6 @@
           <w:szCs w:val="24"/>
         </w:rPr>
         <w:tab/>
-      </w:r>
-      <w:r>
-        <w:rPr>
-          <w:rFonts w:ascii="Nimbus Roman No9 L" w:hAnsi="Nimbus Roman No9 L"/>
-          <w:b w:val="false"/>
-          <w:bCs w:val="false"/>
-          <w:sz w:val="24"/>
-          <w:szCs w:val="24"/>
-        </w:rPr>
         <w:t>Attributes:</w:t>
       </w:r>
     </w:p>
@@ -166,16 +147,18 @@
       <w:pPr>
         <w:pStyle w:val="style0"/>
       </w:pPr>
-      <w:r>
-        <w:rPr>
-          <w:rFonts w:ascii="Nimbus Roman No9 L" w:hAnsi="Nimbus Roman No9 L"/>
-          <w:b w:val="false"/>
-          <w:bCs w:val="false"/>
-          <w:sz w:val="24"/>
-          <w:szCs w:val="24"/>
-        </w:rPr>
-        <w:tab/>
-      </w:r>
+      <w:bookmarkStart w:id="0" w:name="__DdeLink__1_672214219"/>
+      <w:r>
+        <w:rPr>
+          <w:rFonts w:ascii="Nimbus Roman No9 L" w:hAnsi="Nimbus Roman No9 L"/>
+          <w:b w:val="false"/>
+          <w:bCs w:val="false"/>
+          <w:sz w:val="24"/>
+          <w:szCs w:val="24"/>
+        </w:rPr>
+        <w:tab/>
+      </w:r>
+      <w:bookmarkEnd w:id="0"/>
       <w:r>
         <w:rPr>
           <w:rFonts w:ascii="Nimbus Roman No9 L" w:hAnsi="Nimbus Roman No9 L"/>
@@ -201,17 +184,7 @@
         </w:rPr>
         <w:tab/>
         <w:tab/>
-        <w:t xml:space="preserve">A Receiver Hosts an Event, </w:t>
-      </w:r>
-      <w:r>
-        <w:rPr>
-          <w:rFonts w:ascii="Nimbus Roman No9 L" w:hAnsi="Nimbus Roman No9 L"/>
-          <w:b w:val="false"/>
-          <w:bCs w:val="false"/>
-          <w:sz w:val="24"/>
-          <w:szCs w:val="24"/>
-        </w:rPr>
-        <w:t>so there has to be something connecting a Receiver to everyone of their Events.</w:t>
+        <w:t>A Receiver Hosts an Event, so there has to be something connecting a Receiver to everyone of their Events.</w:t>
       </w:r>
     </w:p>
     <w:p>
@@ -246,6 +219,981 @@
         <w:tab/>
         <w:tab/>
         <w:t>A Receiver Wishes_For one or many Items, so Items have to be correlated to each Event.</w:t>
+      </w:r>
+    </w:p>
+    <w:p>
+      <w:pPr>
+        <w:pStyle w:val="style0"/>
+      </w:pPr>
+      <w:r>
+        <w:rPr>
+          <w:rFonts w:ascii="Nimbus Roman No9 L" w:hAnsi="Nimbus Roman No9 L"/>
+        </w:rPr>
+        <w:tab/>
+        <w:tab/>
+      </w:r>
+      <w:r>
+        <w:rPr>
+          <w:rFonts w:ascii="Nimbus Roman No9 L" w:hAnsi="Nimbus Roman No9 L"/>
+        </w:rPr>
+        <w:t>A Receiver Lives_At an Address.</w:t>
+      </w:r>
+    </w:p>
+    <w:p>
+      <w:pPr>
+        <w:pStyle w:val="style0"/>
+      </w:pPr>
+      <w:r>
+        <w:rPr>
+          <w:rFonts w:ascii="Nimbus Roman No9 L" w:hAnsi="Nimbus Roman No9 L"/>
+        </w:rPr>
+      </w:r>
+    </w:p>
+    <w:p>
+      <w:pPr>
+        <w:pStyle w:val="style0"/>
+      </w:pPr>
+      <w:r>
+        <w:rPr>
+          <w:rFonts w:ascii="Nimbus Roman No9 L" w:hAnsi="Nimbus Roman No9 L"/>
+          <w:b w:val="false"/>
+          <w:bCs w:val="false"/>
+          <w:sz w:val="24"/>
+          <w:szCs w:val="24"/>
+        </w:rPr>
+        <w:t>Giver.</w:t>
+      </w:r>
+    </w:p>
+    <w:p>
+      <w:pPr>
+        <w:pStyle w:val="style0"/>
+      </w:pPr>
+      <w:r>
+        <w:rPr>
+          <w:rFonts w:ascii="Nimbus Roman No9 L" w:hAnsi="Nimbus Roman No9 L"/>
+          <w:b w:val="false"/>
+          <w:bCs w:val="false"/>
+          <w:sz w:val="24"/>
+          <w:szCs w:val="24"/>
+        </w:rPr>
+        <w:tab/>
+        <w:t>Attributes:</w:t>
+      </w:r>
+    </w:p>
+    <w:p>
+      <w:pPr>
+        <w:pStyle w:val="style0"/>
+      </w:pPr>
+      <w:r>
+        <w:rPr>
+          <w:rFonts w:ascii="Nimbus Roman No9 L" w:hAnsi="Nimbus Roman No9 L"/>
+          <w:b w:val="false"/>
+          <w:bCs w:val="false"/>
+          <w:sz w:val="24"/>
+          <w:szCs w:val="24"/>
+        </w:rPr>
+        <w:tab/>
+        <w:tab/>
+        <w:t>Each Giver requires a unique identification key.</w:t>
+      </w:r>
+    </w:p>
+    <w:p>
+      <w:pPr>
+        <w:pStyle w:val="style0"/>
+      </w:pPr>
+      <w:r>
+        <w:rPr>
+          <w:rFonts w:ascii="Nimbus Roman No9 L" w:hAnsi="Nimbus Roman No9 L"/>
+          <w:b w:val="false"/>
+          <w:bCs w:val="false"/>
+          <w:sz w:val="24"/>
+          <w:szCs w:val="24"/>
+        </w:rPr>
+        <w:tab/>
+        <w:tab/>
+        <w:t>A Receiver has a name and email address.</w:t>
+      </w:r>
+    </w:p>
+    <w:p>
+      <w:pPr>
+        <w:pStyle w:val="style0"/>
+      </w:pPr>
+      <w:r>
+        <w:rPr>
+          <w:rFonts w:ascii="Nimbus Roman No9 L" w:hAnsi="Nimbus Roman No9 L"/>
+          <w:b w:val="false"/>
+          <w:bCs w:val="false"/>
+          <w:sz w:val="24"/>
+          <w:szCs w:val="24"/>
+        </w:rPr>
+        <w:tab/>
+        <w:t>Relationships:</w:t>
+      </w:r>
+    </w:p>
+    <w:p>
+      <w:pPr>
+        <w:pStyle w:val="style0"/>
+      </w:pPr>
+      <w:r>
+        <w:rPr>
+          <w:rFonts w:ascii="Nimbus Roman No9 L" w:hAnsi="Nimbus Roman No9 L"/>
+          <w:b w:val="false"/>
+          <w:bCs w:val="false"/>
+          <w:sz w:val="24"/>
+          <w:szCs w:val="24"/>
+        </w:rPr>
+        <w:tab/>
+        <w:tab/>
+        <w:t xml:space="preserve">A Giver </w:t>
+      </w:r>
+      <w:r>
+        <w:rPr>
+          <w:rFonts w:ascii="Nimbus Roman No9 L" w:hAnsi="Nimbus Roman No9 L"/>
+          <w:b w:val="false"/>
+          <w:bCs w:val="false"/>
+          <w:sz w:val="24"/>
+          <w:szCs w:val="24"/>
+        </w:rPr>
+        <w:t>Attends Events, so they have to be connected to every Event they are invited to.</w:t>
+      </w:r>
+    </w:p>
+    <w:p>
+      <w:pPr>
+        <w:pStyle w:val="style0"/>
+      </w:pPr>
+      <w:r>
+        <w:rPr>
+          <w:rFonts w:ascii="Nimbus Roman No9 L" w:hAnsi="Nimbus Roman No9 L"/>
+          <w:b w:val="false"/>
+          <w:bCs w:val="false"/>
+          <w:sz w:val="24"/>
+          <w:szCs w:val="24"/>
+        </w:rPr>
+        <w:tab/>
+        <w:tab/>
+        <w:t>A Giver is Invited to Events, again, connected to Events invited to.</w:t>
+      </w:r>
+    </w:p>
+    <w:p>
+      <w:pPr>
+        <w:pStyle w:val="style0"/>
+      </w:pPr>
+      <w:r>
+        <w:rPr>
+          <w:rFonts w:ascii="Nimbus Roman No9 L" w:hAnsi="Nimbus Roman No9 L"/>
+          <w:b w:val="false"/>
+          <w:bCs w:val="false"/>
+          <w:sz w:val="24"/>
+          <w:szCs w:val="24"/>
+        </w:rPr>
+        <w:tab/>
+        <w:tab/>
+        <w:t>A Giver Buys_Item, needs to access an Item list by Event associated with.</w:t>
+      </w:r>
+    </w:p>
+    <w:p>
+      <w:pPr>
+        <w:pStyle w:val="style0"/>
+      </w:pPr>
+      <w:r>
+        <w:rPr>
+          <w:rFonts w:ascii="Nimbus Roman No9 L" w:hAnsi="Nimbus Roman No9 L"/>
+        </w:rPr>
+      </w:r>
+    </w:p>
+    <w:p>
+      <w:pPr>
+        <w:pStyle w:val="style0"/>
+      </w:pPr>
+      <w:r>
+        <w:rPr>
+          <w:rFonts w:ascii="Nimbus Roman No9 L" w:hAnsi="Nimbus Roman No9 L"/>
+          <w:b w:val="false"/>
+          <w:bCs w:val="false"/>
+          <w:sz w:val="24"/>
+          <w:szCs w:val="24"/>
+        </w:rPr>
+        <w:t>Item</w:t>
+      </w:r>
+      <w:r>
+        <w:rPr>
+          <w:rFonts w:ascii="Nimbus Roman No9 L" w:hAnsi="Nimbus Roman No9 L"/>
+          <w:b w:val="false"/>
+          <w:bCs w:val="false"/>
+          <w:sz w:val="24"/>
+          <w:szCs w:val="24"/>
+        </w:rPr>
+        <w:t>.</w:t>
+      </w:r>
+    </w:p>
+    <w:p>
+      <w:pPr>
+        <w:pStyle w:val="style0"/>
+      </w:pPr>
+      <w:r>
+        <w:rPr>
+          <w:rFonts w:ascii="Nimbus Roman No9 L" w:hAnsi="Nimbus Roman No9 L"/>
+          <w:b w:val="false"/>
+          <w:bCs w:val="false"/>
+          <w:sz w:val="24"/>
+          <w:szCs w:val="24"/>
+        </w:rPr>
+        <w:tab/>
+        <w:t>Attributes:</w:t>
+      </w:r>
+    </w:p>
+    <w:p>
+      <w:pPr>
+        <w:pStyle w:val="style0"/>
+      </w:pPr>
+      <w:r>
+        <w:rPr>
+          <w:rFonts w:ascii="Nimbus Roman No9 L" w:hAnsi="Nimbus Roman No9 L"/>
+          <w:b w:val="false"/>
+          <w:bCs w:val="false"/>
+          <w:sz w:val="24"/>
+          <w:szCs w:val="24"/>
+        </w:rPr>
+        <w:tab/>
+        <w:tab/>
+        <w:t xml:space="preserve">Each </w:t>
+      </w:r>
+      <w:r>
+        <w:rPr>
+          <w:rFonts w:ascii="Nimbus Roman No9 L" w:hAnsi="Nimbus Roman No9 L"/>
+          <w:b w:val="false"/>
+          <w:bCs w:val="false"/>
+          <w:sz w:val="24"/>
+          <w:szCs w:val="24"/>
+        </w:rPr>
+        <w:t>Item</w:t>
+      </w:r>
+      <w:r>
+        <w:rPr>
+          <w:rFonts w:ascii="Nimbus Roman No9 L" w:hAnsi="Nimbus Roman No9 L"/>
+          <w:b w:val="false"/>
+          <w:bCs w:val="false"/>
+          <w:sz w:val="24"/>
+          <w:szCs w:val="24"/>
+        </w:rPr>
+        <w:t xml:space="preserve"> requires a unique identification key, </w:t>
+      </w:r>
+      <w:r>
+        <w:rPr>
+          <w:rFonts w:ascii="Nimbus Roman No9 L" w:hAnsi="Nimbus Roman No9 L"/>
+          <w:b w:val="false"/>
+          <w:bCs w:val="false"/>
+          <w:sz w:val="24"/>
+          <w:szCs w:val="24"/>
+        </w:rPr>
+        <w:t>probably use an existing system (UPC)</w:t>
+      </w:r>
+      <w:r>
+        <w:rPr>
+          <w:rFonts w:ascii="Nimbus Roman No9 L" w:hAnsi="Nimbus Roman No9 L"/>
+          <w:b w:val="false"/>
+          <w:bCs w:val="false"/>
+          <w:sz w:val="24"/>
+          <w:szCs w:val="24"/>
+        </w:rPr>
+        <w:t>.</w:t>
+      </w:r>
+    </w:p>
+    <w:p>
+      <w:pPr>
+        <w:pStyle w:val="style0"/>
+      </w:pPr>
+      <w:r>
+        <w:rPr>
+          <w:rFonts w:ascii="Nimbus Roman No9 L" w:hAnsi="Nimbus Roman No9 L"/>
+          <w:b w:val="false"/>
+          <w:bCs w:val="false"/>
+          <w:sz w:val="24"/>
+          <w:szCs w:val="24"/>
+        </w:rPr>
+        <w:tab/>
+        <w:tab/>
+      </w:r>
+      <w:r>
+        <w:rPr>
+          <w:rFonts w:ascii="Nimbus Roman No9 L" w:hAnsi="Nimbus Roman No9 L"/>
+          <w:b w:val="false"/>
+          <w:bCs w:val="false"/>
+          <w:sz w:val="24"/>
+          <w:szCs w:val="24"/>
+        </w:rPr>
+        <w:t>An Item</w:t>
+      </w:r>
+      <w:r>
+        <w:rPr>
+          <w:rFonts w:ascii="Nimbus Roman No9 L" w:hAnsi="Nimbus Roman No9 L"/>
+          <w:b w:val="false"/>
+          <w:bCs w:val="false"/>
+          <w:sz w:val="24"/>
+          <w:szCs w:val="24"/>
+        </w:rPr>
+        <w:t xml:space="preserve"> has a </w:t>
+      </w:r>
+      <w:r>
+        <w:rPr>
+          <w:rFonts w:ascii="Nimbus Roman No9 L" w:hAnsi="Nimbus Roman No9 L"/>
+          <w:b w:val="false"/>
+          <w:bCs w:val="false"/>
+          <w:sz w:val="24"/>
+          <w:szCs w:val="24"/>
+        </w:rPr>
+        <w:t>title and might have a department, price, or quantity.</w:t>
+      </w:r>
+    </w:p>
+    <w:p>
+      <w:pPr>
+        <w:pStyle w:val="style0"/>
+      </w:pPr>
+      <w:r>
+        <w:rPr>
+          <w:rFonts w:ascii="Nimbus Roman No9 L" w:hAnsi="Nimbus Roman No9 L"/>
+          <w:b w:val="false"/>
+          <w:bCs w:val="false"/>
+          <w:sz w:val="24"/>
+          <w:szCs w:val="24"/>
+        </w:rPr>
+        <w:tab/>
+        <w:t>Relationships:</w:t>
+      </w:r>
+    </w:p>
+    <w:p>
+      <w:pPr>
+        <w:pStyle w:val="style0"/>
+      </w:pPr>
+      <w:r>
+        <w:rPr>
+          <w:rFonts w:ascii="Nimbus Roman No9 L" w:hAnsi="Nimbus Roman No9 L"/>
+          <w:b w:val="false"/>
+          <w:bCs w:val="false"/>
+          <w:sz w:val="24"/>
+          <w:szCs w:val="24"/>
+        </w:rPr>
+        <w:tab/>
+        <w:tab/>
+        <w:t>An Item is bought my a Giver. A purchased status and who bought it should be kept.</w:t>
+      </w:r>
+    </w:p>
+    <w:p>
+      <w:pPr>
+        <w:pStyle w:val="style0"/>
+      </w:pPr>
+      <w:r>
+        <w:rPr>
+          <w:rFonts w:ascii="Nimbus Roman No9 L" w:hAnsi="Nimbus Roman No9 L"/>
+          <w:b w:val="false"/>
+          <w:bCs w:val="false"/>
+          <w:sz w:val="24"/>
+          <w:szCs w:val="24"/>
+        </w:rPr>
+        <w:tab/>
+        <w:tab/>
+        <w:t>An Item is wished for by a Receiver and connected to an Event.</w:t>
+      </w:r>
+    </w:p>
+    <w:p>
+      <w:pPr>
+        <w:pStyle w:val="style0"/>
+      </w:pPr>
+      <w:r>
+        <w:rPr>
+          <w:rFonts w:ascii="Nimbus Roman No9 L" w:hAnsi="Nimbus Roman No9 L"/>
+        </w:rPr>
+      </w:r>
+    </w:p>
+    <w:p>
+      <w:pPr>
+        <w:pStyle w:val="style0"/>
+      </w:pPr>
+      <w:r>
+        <w:rPr>
+          <w:rFonts w:ascii="Nimbus Roman No9 L" w:hAnsi="Nimbus Roman No9 L"/>
+          <w:b w:val="false"/>
+          <w:bCs w:val="false"/>
+          <w:sz w:val="24"/>
+          <w:szCs w:val="24"/>
+        </w:rPr>
+        <w:t>Event.</w:t>
+      </w:r>
+    </w:p>
+    <w:p>
+      <w:pPr>
+        <w:pStyle w:val="style0"/>
+      </w:pPr>
+      <w:r>
+        <w:rPr>
+          <w:rFonts w:ascii="Nimbus Roman No9 L" w:hAnsi="Nimbus Roman No9 L"/>
+          <w:b w:val="false"/>
+          <w:bCs w:val="false"/>
+          <w:sz w:val="24"/>
+          <w:szCs w:val="24"/>
+        </w:rPr>
+        <w:tab/>
+        <w:t>Attributes:</w:t>
+      </w:r>
+    </w:p>
+    <w:p>
+      <w:pPr>
+        <w:pStyle w:val="style0"/>
+      </w:pPr>
+      <w:r>
+        <w:rPr>
+          <w:rFonts w:ascii="Nimbus Roman No9 L" w:hAnsi="Nimbus Roman No9 L"/>
+          <w:b w:val="false"/>
+          <w:bCs w:val="false"/>
+          <w:sz w:val="24"/>
+          <w:szCs w:val="24"/>
+        </w:rPr>
+        <w:tab/>
+        <w:tab/>
+        <w:t xml:space="preserve">Each </w:t>
+      </w:r>
+      <w:r>
+        <w:rPr>
+          <w:rFonts w:ascii="Nimbus Roman No9 L" w:hAnsi="Nimbus Roman No9 L"/>
+          <w:b w:val="false"/>
+          <w:bCs w:val="false"/>
+          <w:sz w:val="24"/>
+          <w:szCs w:val="24"/>
+        </w:rPr>
+        <w:t>Event</w:t>
+      </w:r>
+      <w:r>
+        <w:rPr>
+          <w:rFonts w:ascii="Nimbus Roman No9 L" w:hAnsi="Nimbus Roman No9 L"/>
+          <w:b w:val="false"/>
+          <w:bCs w:val="false"/>
+          <w:sz w:val="24"/>
+          <w:szCs w:val="24"/>
+        </w:rPr>
+        <w:t xml:space="preserve"> requires a unique identification key.</w:t>
+      </w:r>
+    </w:p>
+    <w:p>
+      <w:pPr>
+        <w:pStyle w:val="style0"/>
+      </w:pPr>
+      <w:r>
+        <w:rPr>
+          <w:rFonts w:ascii="Nimbus Roman No9 L" w:hAnsi="Nimbus Roman No9 L"/>
+          <w:b w:val="false"/>
+          <w:bCs w:val="false"/>
+          <w:sz w:val="24"/>
+          <w:szCs w:val="24"/>
+        </w:rPr>
+        <w:tab/>
+        <w:tab/>
+        <w:t>A</w:t>
+      </w:r>
+      <w:r>
+        <w:rPr>
+          <w:rFonts w:ascii="Nimbus Roman No9 L" w:hAnsi="Nimbus Roman No9 L"/>
+          <w:b w:val="false"/>
+          <w:bCs w:val="false"/>
+          <w:sz w:val="24"/>
+          <w:szCs w:val="24"/>
+        </w:rPr>
+        <w:t xml:space="preserve">n Event should have a date and location held. </w:t>
+      </w:r>
+    </w:p>
+    <w:p>
+      <w:pPr>
+        <w:pStyle w:val="style0"/>
+      </w:pPr>
+      <w:r>
+        <w:rPr>
+          <w:rFonts w:ascii="Nimbus Roman No9 L" w:hAnsi="Nimbus Roman No9 L"/>
+          <w:b w:val="false"/>
+          <w:bCs w:val="false"/>
+          <w:sz w:val="24"/>
+          <w:szCs w:val="24"/>
+        </w:rPr>
+        <w:tab/>
+        <w:tab/>
+        <w:t>It should also keep reference to attendees.</w:t>
+      </w:r>
+    </w:p>
+    <w:p>
+      <w:pPr>
+        <w:pStyle w:val="style0"/>
+      </w:pPr>
+      <w:r>
+        <w:rPr>
+          <w:rFonts w:ascii="Nimbus Roman No9 L" w:hAnsi="Nimbus Roman No9 L"/>
+          <w:b w:val="false"/>
+          <w:bCs w:val="false"/>
+          <w:sz w:val="24"/>
+          <w:szCs w:val="24"/>
+        </w:rPr>
+        <w:tab/>
+        <w:t>Relationships:</w:t>
+      </w:r>
+    </w:p>
+    <w:p>
+      <w:pPr>
+        <w:pStyle w:val="style0"/>
+      </w:pPr>
+      <w:r>
+        <w:rPr>
+          <w:rFonts w:ascii="Nimbus Roman No9 L" w:hAnsi="Nimbus Roman No9 L"/>
+          <w:b w:val="false"/>
+          <w:bCs w:val="false"/>
+          <w:sz w:val="24"/>
+          <w:szCs w:val="24"/>
+        </w:rPr>
+        <w:tab/>
+        <w:tab/>
+        <w:t>An Event is Hosted by (created by) a Receiver.</w:t>
+      </w:r>
+    </w:p>
+    <w:p>
+      <w:pPr>
+        <w:pStyle w:val="style0"/>
+      </w:pPr>
+      <w:r>
+        <w:rPr>
+          <w:rFonts w:ascii="Nimbus Roman No9 L" w:hAnsi="Nimbus Roman No9 L"/>
+          <w:b w:val="false"/>
+          <w:bCs w:val="false"/>
+          <w:sz w:val="24"/>
+          <w:szCs w:val="24"/>
+        </w:rPr>
+        <w:tab/>
+        <w:tab/>
+        <w:t>An Event is attended by Givers.</w:t>
+      </w:r>
+    </w:p>
+    <w:p>
+      <w:pPr>
+        <w:pStyle w:val="style0"/>
+      </w:pPr>
+      <w:r>
+        <w:rPr>
+          <w:rFonts w:ascii="Nimbus Roman No9 L" w:hAnsi="Nimbus Roman No9 L"/>
+          <w:b w:val="false"/>
+          <w:bCs w:val="false"/>
+          <w:sz w:val="24"/>
+          <w:szCs w:val="24"/>
+        </w:rPr>
+        <w:tab/>
+        <w:tab/>
+      </w:r>
+      <w:r>
+        <w:rPr>
+          <w:rFonts w:ascii="Nimbus Roman No9 L" w:hAnsi="Nimbus Roman No9 L"/>
+          <w:b w:val="false"/>
+          <w:bCs w:val="false"/>
+          <w:sz w:val="24"/>
+          <w:szCs w:val="24"/>
+        </w:rPr>
+        <w:t>An Event is held at an Address.</w:t>
+      </w:r>
+    </w:p>
+    <w:p>
+      <w:pPr>
+        <w:pStyle w:val="style0"/>
+      </w:pPr>
+      <w:r>
+        <w:rPr>
+          <w:rFonts w:ascii="Nimbus Roman No9 L" w:hAnsi="Nimbus Roman No9 L"/>
+        </w:rPr>
+      </w:r>
+    </w:p>
+    <w:p>
+      <w:pPr>
+        <w:pStyle w:val="style0"/>
+      </w:pPr>
+      <w:r>
+        <w:rPr>
+          <w:rFonts w:ascii="Nimbus Roman No9 L" w:hAnsi="Nimbus Roman No9 L"/>
+          <w:b w:val="false"/>
+          <w:bCs w:val="false"/>
+          <w:sz w:val="24"/>
+          <w:szCs w:val="24"/>
+        </w:rPr>
+        <w:t>Address</w:t>
+      </w:r>
+      <w:r>
+        <w:rPr>
+          <w:rFonts w:ascii="Nimbus Roman No9 L" w:hAnsi="Nimbus Roman No9 L"/>
+          <w:b w:val="false"/>
+          <w:bCs w:val="false"/>
+          <w:sz w:val="24"/>
+          <w:szCs w:val="24"/>
+        </w:rPr>
+        <w:t>.</w:t>
+      </w:r>
+    </w:p>
+    <w:p>
+      <w:pPr>
+        <w:pStyle w:val="style0"/>
+      </w:pPr>
+      <w:r>
+        <w:rPr>
+          <w:rFonts w:ascii="Nimbus Roman No9 L" w:hAnsi="Nimbus Roman No9 L"/>
+          <w:b w:val="false"/>
+          <w:bCs w:val="false"/>
+          <w:sz w:val="24"/>
+          <w:szCs w:val="24"/>
+        </w:rPr>
+        <w:tab/>
+        <w:t>Attributes:</w:t>
+      </w:r>
+    </w:p>
+    <w:p>
+      <w:pPr>
+        <w:pStyle w:val="style0"/>
+      </w:pPr>
+      <w:r>
+        <w:rPr>
+          <w:rFonts w:ascii="Nimbus Roman No9 L" w:hAnsi="Nimbus Roman No9 L"/>
+          <w:b w:val="false"/>
+          <w:bCs w:val="false"/>
+          <w:sz w:val="24"/>
+          <w:szCs w:val="24"/>
+        </w:rPr>
+        <w:tab/>
+        <w:tab/>
+        <w:t xml:space="preserve">Each </w:t>
+      </w:r>
+      <w:r>
+        <w:rPr>
+          <w:rFonts w:ascii="Nimbus Roman No9 L" w:hAnsi="Nimbus Roman No9 L"/>
+          <w:b w:val="false"/>
+          <w:bCs w:val="false"/>
+          <w:sz w:val="24"/>
+          <w:szCs w:val="24"/>
+        </w:rPr>
+        <w:t>Address</w:t>
+      </w:r>
+      <w:r>
+        <w:rPr>
+          <w:rFonts w:ascii="Nimbus Roman No9 L" w:hAnsi="Nimbus Roman No9 L"/>
+          <w:b w:val="false"/>
+          <w:bCs w:val="false"/>
+          <w:sz w:val="24"/>
+          <w:szCs w:val="24"/>
+        </w:rPr>
+        <w:t xml:space="preserve"> requires a unique identification key.</w:t>
+      </w:r>
+    </w:p>
+    <w:p>
+      <w:pPr>
+        <w:pStyle w:val="style0"/>
+      </w:pPr>
+      <w:r>
+        <w:rPr>
+          <w:rFonts w:ascii="Nimbus Roman No9 L" w:hAnsi="Nimbus Roman No9 L"/>
+          <w:b w:val="false"/>
+          <w:bCs w:val="false"/>
+          <w:sz w:val="24"/>
+          <w:szCs w:val="24"/>
+        </w:rPr>
+        <w:tab/>
+        <w:tab/>
+        <w:t>A</w:t>
+      </w:r>
+      <w:r>
+        <w:rPr>
+          <w:rFonts w:ascii="Nimbus Roman No9 L" w:hAnsi="Nimbus Roman No9 L"/>
+          <w:b w:val="false"/>
+          <w:bCs w:val="false"/>
+          <w:sz w:val="24"/>
+          <w:szCs w:val="24"/>
+        </w:rPr>
+        <w:t>n Address</w:t>
+      </w:r>
+      <w:r>
+        <w:rPr>
+          <w:rFonts w:ascii="Nimbus Roman No9 L" w:hAnsi="Nimbus Roman No9 L"/>
+          <w:b w:val="false"/>
+          <w:bCs w:val="false"/>
+          <w:sz w:val="24"/>
+          <w:szCs w:val="24"/>
+        </w:rPr>
+        <w:t xml:space="preserve"> </w:t>
+      </w:r>
+      <w:r>
+        <w:rPr>
+          <w:rFonts w:ascii="Nimbus Roman No9 L" w:hAnsi="Nimbus Roman No9 L"/>
+          <w:b w:val="false"/>
+          <w:bCs w:val="false"/>
+          <w:sz w:val="24"/>
+          <w:szCs w:val="24"/>
+        </w:rPr>
+        <w:t>must be named.</w:t>
+      </w:r>
+    </w:p>
+    <w:p>
+      <w:pPr>
+        <w:pStyle w:val="style0"/>
+      </w:pPr>
+      <w:r>
+        <w:rPr>
+          <w:rFonts w:ascii="Nimbus Roman No9 L" w:hAnsi="Nimbus Roman No9 L"/>
+          <w:b w:val="false"/>
+          <w:bCs w:val="false"/>
+          <w:sz w:val="24"/>
+          <w:szCs w:val="24"/>
+        </w:rPr>
+        <w:tab/>
+        <w:tab/>
+        <w:t>An Address has location identifiable information.</w:t>
+      </w:r>
+    </w:p>
+    <w:p>
+      <w:pPr>
+        <w:pStyle w:val="style0"/>
+      </w:pPr>
+      <w:r>
+        <w:rPr>
+          <w:rFonts w:ascii="Nimbus Roman No9 L" w:hAnsi="Nimbus Roman No9 L"/>
+          <w:b w:val="false"/>
+          <w:bCs w:val="false"/>
+          <w:sz w:val="24"/>
+          <w:szCs w:val="24"/>
+        </w:rPr>
+        <w:tab/>
+        <w:t>Relationships:</w:t>
+      </w:r>
+    </w:p>
+    <w:p>
+      <w:pPr>
+        <w:pStyle w:val="style0"/>
+      </w:pPr>
+      <w:r>
+        <w:rPr>
+          <w:rFonts w:ascii="Nimbus Roman No9 L" w:hAnsi="Nimbus Roman No9 L"/>
+          <w:b w:val="false"/>
+          <w:bCs w:val="false"/>
+          <w:sz w:val="24"/>
+          <w:szCs w:val="24"/>
+        </w:rPr>
+        <w:tab/>
+        <w:tab/>
+        <w:t>A</w:t>
+      </w:r>
+      <w:r>
+        <w:rPr>
+          <w:rFonts w:ascii="Nimbus Roman No9 L" w:hAnsi="Nimbus Roman No9 L"/>
+          <w:b w:val="false"/>
+          <w:bCs w:val="false"/>
+          <w:sz w:val="24"/>
+          <w:szCs w:val="24"/>
+        </w:rPr>
+        <w:t>n Address may connect to a Receiver.</w:t>
+      </w:r>
+    </w:p>
+    <w:p>
+      <w:pPr>
+        <w:pStyle w:val="style0"/>
+      </w:pPr>
+      <w:r>
+        <w:rPr>
+          <w:rFonts w:ascii="Nimbus Roman No9 L" w:hAnsi="Nimbus Roman No9 L"/>
+          <w:b w:val="false"/>
+          <w:bCs w:val="false"/>
+          <w:sz w:val="24"/>
+          <w:szCs w:val="24"/>
+        </w:rPr>
+        <w:tab/>
+        <w:tab/>
+        <w:t>An Address may be connected to multiple Events.</w:t>
+      </w:r>
+    </w:p>
+    <w:p>
+      <w:pPr>
+        <w:pStyle w:val="style0"/>
+      </w:pPr>
+      <w:r>
+        <w:rPr>
+          <w:rFonts w:ascii="Nimbus Roman No9 L" w:hAnsi="Nimbus Roman No9 L"/>
+          <w:b w:val="false"/>
+          <w:bCs w:val="false"/>
+          <w:sz w:val="24"/>
+          <w:szCs w:val="24"/>
+        </w:rPr>
+        <w:tab/>
+        <w:tab/>
+        <w:t>An Address may be connected to both a Receiver and Events.</w:t>
+      </w:r>
+    </w:p>
+    <w:p>
+      <w:pPr>
+        <w:pStyle w:val="style0"/>
+      </w:pPr>
+      <w:r>
+        <w:rPr>
+          <w:rFonts w:ascii="Nimbus Roman No9 L" w:hAnsi="Nimbus Roman No9 L"/>
+        </w:rPr>
+      </w:r>
+    </w:p>
+    <w:p>
+      <w:pPr>
+        <w:pStyle w:val="style0"/>
+      </w:pPr>
+      <w:r>
+        <w:rPr>
+          <w:rFonts w:ascii="Nimbus Roman No9 L" w:hAnsi="Nimbus Roman No9 L"/>
+          <w:b w:val="false"/>
+          <w:bCs w:val="false"/>
+          <w:sz w:val="24"/>
+          <w:szCs w:val="24"/>
+        </w:rPr>
+        <w:t>Street.</w:t>
+      </w:r>
+    </w:p>
+    <w:p>
+      <w:pPr>
+        <w:pStyle w:val="style0"/>
+      </w:pPr>
+      <w:r>
+        <w:rPr>
+          <w:rFonts w:ascii="Nimbus Roman No9 L" w:hAnsi="Nimbus Roman No9 L"/>
+          <w:b w:val="false"/>
+          <w:bCs w:val="false"/>
+          <w:sz w:val="24"/>
+          <w:szCs w:val="24"/>
+        </w:rPr>
+        <w:tab/>
+        <w:t>Attributes:</w:t>
+      </w:r>
+    </w:p>
+    <w:p>
+      <w:pPr>
+        <w:pStyle w:val="style0"/>
+      </w:pPr>
+      <w:r>
+        <w:rPr>
+          <w:rFonts w:ascii="Nimbus Roman No9 L" w:hAnsi="Nimbus Roman No9 L"/>
+          <w:b w:val="false"/>
+          <w:bCs w:val="false"/>
+          <w:sz w:val="24"/>
+          <w:szCs w:val="24"/>
+        </w:rPr>
+        <w:tab/>
+        <w:tab/>
+        <w:t>A street contains Address specifics, including number, name, extension, etc.</w:t>
+      </w:r>
+    </w:p>
+    <w:p>
+      <w:pPr>
+        <w:pStyle w:val="style0"/>
+      </w:pPr>
+      <w:r>
+        <w:rPr>
+          <w:rFonts w:ascii="Nimbus Roman No9 L" w:hAnsi="Nimbus Roman No9 L"/>
+          <w:b w:val="false"/>
+          <w:bCs w:val="false"/>
+          <w:sz w:val="24"/>
+          <w:szCs w:val="24"/>
+        </w:rPr>
+        <w:tab/>
+        <w:t>Relationships:</w:t>
+      </w:r>
+    </w:p>
+    <w:p>
+      <w:pPr>
+        <w:pStyle w:val="style0"/>
+      </w:pPr>
+      <w:r>
+        <w:rPr>
+          <w:rFonts w:ascii="Nimbus Roman No9 L" w:hAnsi="Nimbus Roman No9 L"/>
+          <w:b w:val="false"/>
+          <w:bCs w:val="false"/>
+          <w:sz w:val="24"/>
+          <w:szCs w:val="24"/>
+        </w:rPr>
+        <w:tab/>
+        <w:tab/>
+        <w:t>A Street is a multivalued subset of an Address.</w:t>
+      </w:r>
+    </w:p>
+    <w:p>
+      <w:pPr>
+        <w:pStyle w:val="style0"/>
+      </w:pPr>
+      <w:r>
+        <w:rPr>
+          <w:rFonts w:ascii="Nimbus Roman No9 L" w:hAnsi="Nimbus Roman No9 L"/>
+        </w:rPr>
+      </w:r>
+    </w:p>
+    <w:p>
+      <w:pPr>
+        <w:pStyle w:val="style0"/>
+      </w:pPr>
+      <w:r>
+        <w:rPr>
+          <w:rFonts w:ascii="Nimbus Roman No9 L" w:hAnsi="Nimbus Roman No9 L"/>
+        </w:rPr>
+      </w:r>
+    </w:p>
+    <w:p>
+      <w:pPr>
+        <w:pStyle w:val="style0"/>
+      </w:pPr>
+      <w:r>
+        <w:rPr>
+          <w:rFonts w:ascii="Nimbus Roman No9 L" w:hAnsi="Nimbus Roman No9 L"/>
+        </w:rPr>
+        <w:drawing>
+          <wp:anchor allowOverlap="1" behindDoc="0" distB="0" distL="0" distR="0" distT="0" layoutInCell="1" locked="0" relativeHeight="0" simplePos="0">
+            <wp:simplePos x="0" y="0"/>
+            <wp:positionH relativeFrom="character">
+              <wp:posOffset>0</wp:posOffset>
+            </wp:positionH>
+            <wp:positionV relativeFrom="line">
+              <wp:posOffset>0</wp:posOffset>
+            </wp:positionV>
+            <wp:extent cx="6332220" cy="4890770"/>
+            <wp:effectExtent b="0" l="0" r="0" t="0"/>
+            <wp:wrapSquare wrapText="largest"/>
+            <wp:docPr descr="" id="0" name="Picture"/>
+            <wp:cNvGraphicFramePr>
+              <a:graphicFrameLocks xmlns:a="http://schemas.openxmlformats.org/drawingml/2006/main" noChangeAspect="1"/>
+            </wp:cNvGraphicFramePr>
+            <a:graphic xmlns:a="http://schemas.openxmlformats.org/drawingml/2006/main">
+              <a:graphicData uri="http://schemas.openxmlformats.org/drawingml/2006/picture">
+                <pic:pic xmlns:pic="http://schemas.openxmlformats.org/drawingml/2006/picture">
+                  <pic:nvPicPr>
+                    <pic:cNvPr descr="" id="0" name="Picture"/>
+                    <pic:cNvPicPr>
+                      <a:picLocks noChangeArrowheads="1" noChangeAspect="1"/>
+                    </pic:cNvPicPr>
+                  </pic:nvPicPr>
+                  <pic:blipFill>
+                    <a:blip r:embed="rId2"/>
+                    <a:srcRect/>
+                    <a:stretch>
+                      <a:fillRect/>
+                    </a:stretch>
+                  </pic:blipFill>
+                  <pic:spPr bwMode="auto">
+                    <a:xfrm>
+                      <a:off x="0" y="0"/>
+                      <a:ext cx="6332220" cy="4890770"/>
+                    </a:xfrm>
+                    <a:prstGeom prst="rect">
+                      <a:avLst/>
+                    </a:prstGeom>
+                    <a:noFill/>
+                    <a:ln w="9525">
+                      <a:noFill/>
+                      <a:miter lim="800000"/>
+                      <a:headEnd/>
+                      <a:tailEnd/>
+                    </a:ln>
+                  </pic:spPr>
+                </pic:pic>
+              </a:graphicData>
+            </a:graphic>
+          </wp:anchor>
+        </w:drawing>
       </w:r>
     </w:p>
     <w:sectPr>
@@ -255,6 +1203,7 @@
       <w:pgNumType w:fmt="decimal"/>
       <w:formProt w:val="false"/>
       <w:textDirection w:val="lrTb"/>
+      <w:docGrid w:charSpace="0" w:linePitch="240" w:type="default"/>
     </w:sectPr>
   </w:body>
 </w:document>
@@ -272,7 +1221,7 @@
     </w:pPr>
     <w:rPr>
       <w:rFonts w:ascii="Liberation Serif" w:cs="DejaVu Sans" w:eastAsia="WenQuanYi Zen Hei Sharp" w:hAnsi="Liberation Serif"/>
-      <w:color w:val="auto"/>
+      <w:color w:val="00000A"/>
       <w:sz w:val="24"/>
       <w:szCs w:val="24"/>
       <w:lang w:bidi="hi-IN" w:eastAsia="zh-CN" w:val="en-US"/>

</xml_diff>